<commit_message>
update PVA + checklist planning maken
</commit_message>
<xml_diff>
--- a/Docs/Plan_van_aanpak_v0.1.docx
+++ b/Docs/Plan_van_aanpak_v0.1.docx
@@ -121,29 +121,7 @@
                                     <w:sz w:val="52"/>
                                     <w:szCs w:val="52"/>
                                   </w:rPr>
-                                  <w:t xml:space="preserve">Project </w:t>
-                                </w:r>
-                                <w:proofErr w:type="spellStart"/>
-                                <w:r>
-                                  <w:rPr>
-                                    <w:i/>
-                                    <w:iCs/>
-                                    <w:color w:val="9A3D00" w:themeColor="accent1" w:themeShade="80"/>
-                                    <w:sz w:val="52"/>
-                                    <w:szCs w:val="52"/>
-                                  </w:rPr>
-                                  <w:t>Barroc</w:t>
-                                </w:r>
-                                <w:proofErr w:type="spellEnd"/>
-                                <w:r>
-                                  <w:rPr>
-                                    <w:i/>
-                                    <w:iCs/>
-                                    <w:color w:val="9A3D00" w:themeColor="accent1" w:themeShade="80"/>
-                                    <w:sz w:val="52"/>
-                                    <w:szCs w:val="52"/>
-                                  </w:rPr>
-                                  <w:t>-IT</w:t>
+                                  <w:t>Project Barroc-IT</w:t>
                                 </w:r>
                               </w:sdtContent>
                             </w:sdt>
@@ -1382,6 +1360,13 @@
     </w:p>
     <w:sdt>
       <w:sdtPr>
+        <w:rPr>
+          <w:rFonts w:asciiTheme="minorHAnsi" w:eastAsiaTheme="minorHAnsi" w:hAnsiTheme="minorHAnsi" w:cstheme="minorHAnsi"/>
+          <w:color w:val="414751" w:themeColor="text2" w:themeShade="BF"/>
+          <w:sz w:val="20"/>
+          <w:szCs w:val="20"/>
+          <w:lang w:val="nl-NL" w:eastAsia="nl-NL"/>
+        </w:rPr>
         <w:id w:val="-1996865864"/>
         <w:docPartObj>
           <w:docPartGallery w:val="Table of Contents"/>
@@ -1390,14 +1375,9 @@
       </w:sdtPr>
       <w:sdtEndPr>
         <w:rPr>
-          <w:rFonts w:asciiTheme="minorHAnsi" w:eastAsiaTheme="minorHAnsi" w:hAnsiTheme="minorHAnsi" w:cstheme="minorHAnsi"/>
           <w:b/>
           <w:bCs/>
           <w:noProof/>
-          <w:color w:val="414751" w:themeColor="text2" w:themeShade="BF"/>
-          <w:sz w:val="20"/>
-          <w:szCs w:val="20"/>
-          <w:lang w:val="nl-NL" w:eastAsia="nl-NL"/>
         </w:rPr>
       </w:sdtEndPr>
       <w:sdtContent>
@@ -1914,29 +1894,13 @@
     <w:p/>
     <w:p>
       <w:r>
-        <w:t xml:space="preserve">Dit plan van aanpak beschrijft het project </w:t>
-      </w:r>
-      <w:proofErr w:type="spellStart"/>
-      <w:r>
-        <w:t>Barroc</w:t>
-      </w:r>
-      <w:proofErr w:type="spellEnd"/>
-      <w:r>
-        <w:t xml:space="preserve">-IT. Het plan van aanpak is tot stand gekomen na meerdere </w:t>
+        <w:t xml:space="preserve">Dit plan van aanpak beschrijft het project Barroc-IT. Het plan van aanpak is tot stand gekomen na meerdere </w:t>
       </w:r>
       <w:r>
         <w:t>interviews</w:t>
       </w:r>
       <w:r>
-        <w:t xml:space="preserve"> met de medewerkers en leidinggevende van </w:t>
-      </w:r>
-      <w:proofErr w:type="spellStart"/>
-      <w:r>
-        <w:t>Barroc</w:t>
-      </w:r>
-      <w:proofErr w:type="spellEnd"/>
-      <w:r>
-        <w:t>-IT en overleg binnen het team “groep 5”.</w:t>
+        <w:t xml:space="preserve"> met de medewerkers en leidinggevende van Barroc-IT en overleg binnen het team “groep 5”.</w:t>
       </w:r>
     </w:p>
     <w:p>
@@ -2138,59 +2102,19 @@
         <w:t>G</w:t>
       </w:r>
       <w:r>
-        <w:t xml:space="preserve">roep 5”, gevestigd in Breda aan de </w:t>
-      </w:r>
-      <w:proofErr w:type="spellStart"/>
-      <w:r>
-        <w:t>Terhei</w:t>
+        <w:t>roep 5”, gevestigd in Breda aan de Terhei</w:t>
       </w:r>
       <w:r>
         <w:t>j</w:t>
       </w:r>
       <w:r>
-        <w:t>denseweg</w:t>
-      </w:r>
-      <w:proofErr w:type="spellEnd"/>
-      <w:r>
-        <w:t xml:space="preserve"> 350</w:t>
-      </w:r>
-      <w:r>
-        <w:t xml:space="preserve">, afdeling Media en applicatieontwikkeling, Project </w:t>
-      </w:r>
-      <w:proofErr w:type="spellStart"/>
-      <w:r>
-        <w:t>Barroc</w:t>
-      </w:r>
-      <w:proofErr w:type="spellEnd"/>
-      <w:r>
-        <w:t>-IT.</w:t>
-      </w:r>
-      <w:r>
-        <w:t xml:space="preserve"> Groep 5 bestaat (op moment van schrijven) uit 4 personen. Deze personen zijn Pieter Jan </w:t>
-      </w:r>
-      <w:proofErr w:type="spellStart"/>
-      <w:r>
-        <w:t>Kolijn</w:t>
-      </w:r>
-      <w:proofErr w:type="spellEnd"/>
-      <w:r>
-        <w:t xml:space="preserve">, Laura Kruidhof, </w:t>
-      </w:r>
-      <w:proofErr w:type="spellStart"/>
-      <w:r>
-        <w:t>Ahmad</w:t>
-      </w:r>
-      <w:proofErr w:type="spellEnd"/>
-      <w:r>
-        <w:t xml:space="preserve"> </w:t>
-      </w:r>
-      <w:proofErr w:type="spellStart"/>
-      <w:r>
-        <w:t>Khaled</w:t>
-      </w:r>
-      <w:proofErr w:type="spellEnd"/>
-      <w:r>
-        <w:t xml:space="preserve"> en Mohamed Jelle. </w:t>
+        <w:t>denseweg 350</w:t>
+      </w:r>
+      <w:r>
+        <w:t>, afdeling Media en applicatieontwikkeling, Project Barroc-IT.</w:t>
+      </w:r>
+      <w:r>
+        <w:t xml:space="preserve"> Groep 5 bestaat (op moment van schrijven) uit 4 personen. Deze personen zijn Pieter Jan Kolijn, Laura Kruidhof, Ahmad Khaled en Mohamed Jelle. </w:t>
       </w:r>
       <w:r>
         <w:t>Groep 5 is verantwoordelijk voor het onderzoeken, bedenken, ontwikkelen en onderhouden van applicaties.</w:t>
@@ -2198,15 +2122,7 @@
     </w:p>
     <w:p>
       <w:r>
-        <w:t xml:space="preserve">De opdracht gevende organisatie is </w:t>
-      </w:r>
-      <w:proofErr w:type="spellStart"/>
-      <w:r>
-        <w:t>Barroc</w:t>
-      </w:r>
-      <w:proofErr w:type="spellEnd"/>
-      <w:r>
-        <w:t xml:space="preserve">-It. De Opdrachtgever is H.C.M van Bueren. </w:t>
+        <w:t xml:space="preserve">De opdracht gevende organisatie is Barroc-It. De Opdrachtgever is H.C.M van Bueren. </w:t>
       </w:r>
     </w:p>
     <w:p/>
@@ -2223,21 +2139,19 @@
     <w:p/>
     <w:p>
       <w:r>
-        <w:t xml:space="preserve">Dit project is geen vervolgproject, maar een zelfstandig project. Dit project is gestart voortkomend uit een BPV bij het bedrijf </w:t>
-      </w:r>
-      <w:proofErr w:type="spellStart"/>
-      <w:r>
-        <w:t>Barroc</w:t>
-      </w:r>
-      <w:proofErr w:type="spellEnd"/>
-      <w:r>
-        <w:t xml:space="preserve">-IT in verband met communicatieve problemen waar onder een slechte wijziging van </w:t>
+        <w:t xml:space="preserve">Dit project is geen vervolgproject, maar een zelfstandig project. Dit project is gestart voortkomend uit een BPV bij het bedrijf Barroc-IT in verband met communicatieve problemen waar onder een slechte wijziging van </w:t>
       </w:r>
       <w:r>
         <w:t>klantgegevens</w:t>
       </w:r>
       <w:r>
-        <w:t xml:space="preserve"> door het bedrijf heen.</w:t>
+        <w:t xml:space="preserve"> </w:t>
+      </w:r>
+      <w:r>
+        <w:t>onder de verschillende afdeling</w:t>
+      </w:r>
+      <w:r>
+        <w:t>.</w:t>
       </w:r>
     </w:p>
     <w:p>
@@ -2293,31 +2207,140 @@
     <w:p/>
     <w:p>
       <w:r>
-        <w:t xml:space="preserve">Het project </w:t>
-      </w:r>
-      <w:proofErr w:type="gramStart"/>
-      <w:r>
-        <w:t>word</w:t>
-      </w:r>
-      <w:proofErr w:type="gramEnd"/>
-      <w:r>
-        <w:t xml:space="preserve"> uitgevoerd om voor een vermindering van communicatieve problemen tussen de verschillende afdelingen van </w:t>
-      </w:r>
-      <w:proofErr w:type="spellStart"/>
-      <w:r>
-        <w:t>Barroc</w:t>
-      </w:r>
-      <w:proofErr w:type="spellEnd"/>
-      <w:r>
-        <w:t>-IT te zorgen. Groep 5 gaat hiervoor een website ontwikkelen die 1 centrale database heeft waar alle gegevens in zullen komen te staan.</w:t>
-      </w:r>
-      <w:r>
-        <w:t xml:space="preserve"> Elke afdeling krijgt 1 account die hun toegang geeft tot hun desbetreffende deel van de website. Elke afdeling zal op hun eigen deel van de website alle voor hun relevantie en benodigde informatie kunnen zien.</w:t>
+        <w:t>Het project word uitgevoerd om voor een vermindering van communicatieve problemen tussen de verschillende afdelingen van Barroc-IT te zorgen. Groep 5 gaat hiervoor een website ontwikkelen</w:t>
+      </w:r>
+      <w:r>
+        <w:t>, volgens de huissteil van Barroc-IT,</w:t>
+      </w:r>
+      <w:r>
+        <w:t xml:space="preserve"> die 1 centrale database heeft waar alle gegevens in zullen komen te staan.</w:t>
+      </w:r>
+      <w:r>
+        <w:t xml:space="preserve"> Elke afdeling krijgt 1 account die hun toegang geeft tot hun desbetreffende deel van de website. Elke afdeling zal op hun eigen deel van de website alle voor hun relevant</w:t>
+      </w:r>
+      <w:r>
+        <w:t>e</w:t>
+      </w:r>
+      <w:r>
+        <w:t xml:space="preserve"> en benodigde informatie kunnen zien.</w:t>
+      </w:r>
+      <w:r>
+        <w:t xml:space="preserve"> </w:t>
+      </w:r>
+      <w:r>
+        <w:t>De ap</w:t>
+      </w:r>
+      <w:r>
+        <w:t>pl</w:t>
+      </w:r>
+      <w:r>
+        <w:t>ic</w:t>
+      </w:r>
+      <w:r>
+        <w:t>atie word volledig in het engels ontwikkeld maar zal een zowel engele als nederlandse hulp functie hebben.</w:t>
+      </w:r>
+      <w:r>
+        <w:t xml:space="preserve"> </w:t>
+      </w:r>
+    </w:p>
+    <w:p>
+      <w:r>
+        <w:t>De tijdsduur van dit project staat vast op 8 weken.</w:t>
+      </w:r>
+      <w:r>
+        <w:t xml:space="preserve"> Aan het einde van deze 8 weken zal er een geteste en complete webbased aplicatie opgeleverd worden. Deze webbased aplicatie zal bestaan uit een loginscherm, 3 afdeling specifieke overzicht schermen en een zoek functie.</w:t>
+      </w:r>
+    </w:p>
+    <w:p>
+      <w:r>
+        <w:t>De afdeing Sales zal de mogelijkheid hebben tot het aanmaken van een nieuwe klant en klant gegevens. Daarnaast zullen zij de mogelijkheid hebben om offerte’s te maken en versturen.</w:t>
+      </w:r>
+    </w:p>
+    <w:p>
+      <w:r>
+        <w:t>De afdeling Financien zal de mogelijkheid hebben tot Beta</w:t>
+      </w:r>
+      <w:r>
+        <w:t>l</w:t>
+      </w:r>
+      <w:r>
+        <w:t>ingen en een BKR check</w:t>
+      </w:r>
+      <w:r>
+        <w:t>.</w:t>
+      </w:r>
+      <w:r>
+        <w:br/>
+        <w:t>Onze doelstelling omtrend de BKR check is deze uit te laten voeren op het moment dat de afdeling Sales een nieuwe klant heeft ingevoerd, en op het moment dat deze dus bij financien terecht komt, zij al weten of de klant goed gekeurd kan worden.</w:t>
+      </w:r>
+    </w:p>
+    <w:p>
+      <w:r>
+        <w:t>De afdeling Development zal de mogelijkheid hebben tot een overzicht van Lopende opdrachten en op hun overzicht scherm een veld met daarin alle gestagneerde projecten.</w:t>
+      </w:r>
+    </w:p>
+    <w:p>
+      <w:r>
+        <w:t>Elke afdelinig zal de mogelijkheid hebben om door de gehele klanten database te zoeken. Echter de afdeling die de klant gegevens als eerste invoert zal het alleen recht hebben deze aan te passen.</w:t>
+      </w:r>
+      <w:r>
+        <w:t xml:space="preserve"> </w:t>
+      </w:r>
+      <w:r>
+        <w:t>Ëen uitzondering op deze regel is “Creditworthy” die door zowel Sales als Financien aangepast zal kunnen worden.</w:t>
+      </w:r>
+    </w:p>
+    <w:p>
+      <w:r>
+        <w:t>Bij het verwijderen van een klant zal op de actergrond een check uitgevoerd worden of de klant nog openstaande betalingen heeft lopen, zo ja kan de klant nog niet worden verwijdert. Mocht dit niet het geval zijn zal de klant inderdaad verwijdert worden.</w:t>
+      </w:r>
+    </w:p>
+    <w:p>
+      <w:r>
+        <w:br w:type="page"/>
+      </w:r>
+    </w:p>
+    <w:p>
+      <w:pPr>
+        <w:pStyle w:val="Heading1"/>
+      </w:pPr>
+      <w:r>
+        <w:lastRenderedPageBreak/>
+        <w:t>Projectactiviteiten</w:t>
+      </w:r>
+    </w:p>
+    <w:p/>
+    <w:p>
+      <w:r>
+        <w:t>Onze projectactiviteiten bevatten onderanderen;</w:t>
+      </w:r>
+    </w:p>
+    <w:p>
+      <w:pPr>
+        <w:pStyle w:val="ListParagraph"/>
+        <w:numPr>
+          <w:ilvl w:val="0"/>
+          <w:numId w:val="9"/>
+        </w:numPr>
+      </w:pPr>
+      <w:r>
+        <w:t>Samenwerkings contract opstellen</w:t>
+      </w:r>
+    </w:p>
+    <w:p>
+      <w:pPr>
+        <w:pStyle w:val="ListParagraph"/>
+        <w:numPr>
+          <w:ilvl w:val="0"/>
+          <w:numId w:val="9"/>
+        </w:numPr>
+      </w:pPr>
+      <w:r>
+        <w:t>Planning maken</w:t>
       </w:r>
       <w:bookmarkStart w:id="6" w:name="_GoBack"/>
       <w:bookmarkEnd w:id="6"/>
     </w:p>
-    <w:p/>
     <w:sectPr>
       <w:headerReference w:type="default" r:id="rId10"/>
       <w:footerReference w:type="default" r:id="rId11"/>
@@ -2759,6 +2782,119 @@
     </w:lvl>
   </w:abstractNum>
   <w:abstractNum w:abstractNumId="1" w15:restartNumberingAfterBreak="0">
+    <w:nsid w:val="124E7F3B"/>
+    <w:multiLevelType w:val="hybridMultilevel"/>
+    <w:tmpl w:val="918AD99E"/>
+    <w:lvl w:ilvl="0" w:tplc="20000001">
+      <w:start w:val="1"/>
+      <w:numFmt w:val="bullet"/>
+      <w:lvlText w:val=""/>
+      <w:lvlJc w:val="left"/>
+      <w:pPr>
+        <w:ind w:left="720" w:hanging="360"/>
+      </w:pPr>
+      <w:rPr>
+        <w:rFonts w:ascii="Symbol" w:hAnsi="Symbol" w:hint="default"/>
+      </w:rPr>
+    </w:lvl>
+    <w:lvl w:ilvl="1" w:tplc="20000003" w:tentative="1">
+      <w:start w:val="1"/>
+      <w:numFmt w:val="bullet"/>
+      <w:lvlText w:val="o"/>
+      <w:lvlJc w:val="left"/>
+      <w:pPr>
+        <w:ind w:left="1440" w:hanging="360"/>
+      </w:pPr>
+      <w:rPr>
+        <w:rFonts w:ascii="Courier New" w:hAnsi="Courier New" w:cs="Courier New" w:hint="default"/>
+      </w:rPr>
+    </w:lvl>
+    <w:lvl w:ilvl="2" w:tplc="20000005" w:tentative="1">
+      <w:start w:val="1"/>
+      <w:numFmt w:val="bullet"/>
+      <w:lvlText w:val=""/>
+      <w:lvlJc w:val="left"/>
+      <w:pPr>
+        <w:ind w:left="2160" w:hanging="360"/>
+      </w:pPr>
+      <w:rPr>
+        <w:rFonts w:ascii="Wingdings" w:hAnsi="Wingdings" w:hint="default"/>
+      </w:rPr>
+    </w:lvl>
+    <w:lvl w:ilvl="3" w:tplc="20000001" w:tentative="1">
+      <w:start w:val="1"/>
+      <w:numFmt w:val="bullet"/>
+      <w:lvlText w:val=""/>
+      <w:lvlJc w:val="left"/>
+      <w:pPr>
+        <w:ind w:left="2880" w:hanging="360"/>
+      </w:pPr>
+      <w:rPr>
+        <w:rFonts w:ascii="Symbol" w:hAnsi="Symbol" w:hint="default"/>
+      </w:rPr>
+    </w:lvl>
+    <w:lvl w:ilvl="4" w:tplc="20000003" w:tentative="1">
+      <w:start w:val="1"/>
+      <w:numFmt w:val="bullet"/>
+      <w:lvlText w:val="o"/>
+      <w:lvlJc w:val="left"/>
+      <w:pPr>
+        <w:ind w:left="3600" w:hanging="360"/>
+      </w:pPr>
+      <w:rPr>
+        <w:rFonts w:ascii="Courier New" w:hAnsi="Courier New" w:cs="Courier New" w:hint="default"/>
+      </w:rPr>
+    </w:lvl>
+    <w:lvl w:ilvl="5" w:tplc="20000005" w:tentative="1">
+      <w:start w:val="1"/>
+      <w:numFmt w:val="bullet"/>
+      <w:lvlText w:val=""/>
+      <w:lvlJc w:val="left"/>
+      <w:pPr>
+        <w:ind w:left="4320" w:hanging="360"/>
+      </w:pPr>
+      <w:rPr>
+        <w:rFonts w:ascii="Wingdings" w:hAnsi="Wingdings" w:hint="default"/>
+      </w:rPr>
+    </w:lvl>
+    <w:lvl w:ilvl="6" w:tplc="20000001" w:tentative="1">
+      <w:start w:val="1"/>
+      <w:numFmt w:val="bullet"/>
+      <w:lvlText w:val=""/>
+      <w:lvlJc w:val="left"/>
+      <w:pPr>
+        <w:ind w:left="5040" w:hanging="360"/>
+      </w:pPr>
+      <w:rPr>
+        <w:rFonts w:ascii="Symbol" w:hAnsi="Symbol" w:hint="default"/>
+      </w:rPr>
+    </w:lvl>
+    <w:lvl w:ilvl="7" w:tplc="20000003" w:tentative="1">
+      <w:start w:val="1"/>
+      <w:numFmt w:val="bullet"/>
+      <w:lvlText w:val="o"/>
+      <w:lvlJc w:val="left"/>
+      <w:pPr>
+        <w:ind w:left="5760" w:hanging="360"/>
+      </w:pPr>
+      <w:rPr>
+        <w:rFonts w:ascii="Courier New" w:hAnsi="Courier New" w:cs="Courier New" w:hint="default"/>
+      </w:rPr>
+    </w:lvl>
+    <w:lvl w:ilvl="8" w:tplc="20000005" w:tentative="1">
+      <w:start w:val="1"/>
+      <w:numFmt w:val="bullet"/>
+      <w:lvlText w:val=""/>
+      <w:lvlJc w:val="left"/>
+      <w:pPr>
+        <w:ind w:left="6480" w:hanging="360"/>
+      </w:pPr>
+      <w:rPr>
+        <w:rFonts w:ascii="Wingdings" w:hAnsi="Wingdings" w:hint="default"/>
+      </w:rPr>
+    </w:lvl>
+  </w:abstractNum>
+  <w:abstractNum w:abstractNumId="2" w15:restartNumberingAfterBreak="0">
     <w:nsid w:val="197E3499"/>
     <w:multiLevelType w:val="multilevel"/>
     <w:tmpl w:val="85C08436"/>
@@ -2880,7 +3016,7 @@
       </w:rPr>
     </w:lvl>
   </w:abstractNum>
-  <w:abstractNum w:abstractNumId="2" w15:restartNumberingAfterBreak="0">
+  <w:abstractNum w:abstractNumId="3" w15:restartNumberingAfterBreak="0">
     <w:nsid w:val="452F5862"/>
     <w:multiLevelType w:val="hybridMultilevel"/>
     <w:tmpl w:val="D3341A04"/>
@@ -2993,7 +3129,7 @@
       </w:rPr>
     </w:lvl>
   </w:abstractNum>
-  <w:abstractNum w:abstractNumId="3" w15:restartNumberingAfterBreak="0">
+  <w:abstractNum w:abstractNumId="4" w15:restartNumberingAfterBreak="0">
     <w:nsid w:val="511D7C80"/>
     <w:multiLevelType w:val="hybridMultilevel"/>
     <w:tmpl w:val="4B80F11A"/>
@@ -3109,25 +3245,28 @@
     <w:abstractNumId w:val="0"/>
   </w:num>
   <w:num w:numId="2">
-    <w:abstractNumId w:val="1"/>
+    <w:abstractNumId w:val="2"/>
   </w:num>
   <w:num w:numId="3">
     <w:abstractNumId w:val="0"/>
   </w:num>
   <w:num w:numId="4">
-    <w:abstractNumId w:val="1"/>
+    <w:abstractNumId w:val="2"/>
   </w:num>
   <w:num w:numId="5">
     <w:abstractNumId w:val="0"/>
   </w:num>
   <w:num w:numId="6">
-    <w:abstractNumId w:val="1"/>
+    <w:abstractNumId w:val="2"/>
   </w:num>
   <w:num w:numId="7">
+    <w:abstractNumId w:val="4"/>
+  </w:num>
+  <w:num w:numId="8">
     <w:abstractNumId w:val="3"/>
   </w:num>
-  <w:num w:numId="8">
-    <w:abstractNumId w:val="2"/>
+  <w:num w:numId="9">
+    <w:abstractNumId w:val="1"/>
   </w:num>
 </w:numbering>
 </file>
@@ -4368,7 +4507,7 @@
     <w:charset w:val="00"/>
     <w:family w:val="roman"/>
     <w:pitch w:val="variable"/>
-    <w:sig w:usb0="E0002AFF" w:usb1="C0007843" w:usb2="00000009" w:usb3="00000000" w:csb0="000001FF" w:csb1="00000000"/>
+    <w:sig w:usb0="E0002EFF" w:usb1="C000785B" w:usb2="00000009" w:usb3="00000000" w:csb0="000001FF" w:csb1="00000000"/>
   </w:font>
   <w:font w:name="Symbol">
     <w:panose1 w:val="05050102010706020507"/>
@@ -4396,10 +4535,10 @@
     <w:charset w:val="00"/>
     <w:family w:val="swiss"/>
     <w:pitch w:val="variable"/>
-    <w:sig w:usb0="E0002AFF" w:usb1="4000ACFF" w:usb2="00000001" w:usb3="00000000" w:csb0="000001FF" w:csb1="00000000"/>
+    <w:sig w:usb0="E0002AFF" w:usb1="C000247B" w:usb2="00000009" w:usb3="00000000" w:csb0="000001FF" w:csb1="00000000"/>
   </w:font>
   <w:font w:name="Century Schoolbook">
-    <w:panose1 w:val="02040604050505020304"/>
+    <w:panose1 w:val="02040804060505020304"/>
     <w:charset w:val="00"/>
     <w:family w:val="roman"/>
     <w:pitch w:val="variable"/>
@@ -4423,7 +4562,7 @@
     <w:charset w:val="00"/>
     <w:family w:val="swiss"/>
     <w:pitch w:val="variable"/>
-    <w:sig w:usb0="E0002AFF" w:usb1="C0007843" w:usb2="00000009" w:usb3="00000000" w:csb0="000001FF" w:csb1="00000000"/>
+    <w:sig w:usb0="E0002EFF" w:usb1="C0007843" w:usb2="00000009" w:usb3="00000000" w:csb0="000001FF" w:csb1="00000000"/>
   </w:font>
   <w:font w:name="Berlin Sans FB">
     <w:panose1 w:val="020E0602020502020306"/>
@@ -4485,7 +4624,7 @@
   <w:themeFontLang w:val="nl-NL" w:bidi="ar-SA"/>
   <w:clrSchemeMapping w:bg1="light1" w:t1="dark1" w:bg2="light2" w:t2="dark2" w:accent1="accent1" w:accent2="accent2" w:accent3="accent3" w:accent4="accent4" w:accent5="accent5" w:accent6="accent6" w:hyperlink="hyperlink" w:followedHyperlink="followedHyperlink"/>
   <w:decimalSymbol w:val=","/>
-  <w:listSeparator w:val=";"/>
+  <w:listSeparator w:val=","/>
   <w15:chartTrackingRefBased/>
 </w:settings>
 </file>
@@ -5346,7 +5485,7 @@
 </file>
 
 <file path=customXml/itemProps3.xml><?xml version="1.0" encoding="utf-8"?>
-<ds:datastoreItem xmlns:ds="http://schemas.openxmlformats.org/officeDocument/2006/customXml" ds:itemID="{C40B8FDF-C9E1-4398-B0B5-2B78769FE9B7}">
+<ds:datastoreItem xmlns:ds="http://schemas.openxmlformats.org/officeDocument/2006/customXml" ds:itemID="{688A142F-122A-487C-AB10-8674AF2E16B4}">
   <ds:schemaRefs>
     <ds:schemaRef ds:uri="http://schemas.openxmlformats.org/officeDocument/2006/bibliography"/>
   </ds:schemaRefs>

</xml_diff>

<commit_message>
Update plan van aanpak 0.2
alle projectactiviteiten
</commit_message>
<xml_diff>
--- a/Docs/Plan_van_aanpak_v0.1.docx
+++ b/Docs/Plan_van_aanpak_v0.1.docx
@@ -473,29 +473,7 @@
                               <w:sz w:val="52"/>
                               <w:szCs w:val="52"/>
                             </w:rPr>
-                            <w:t xml:space="preserve">Project </w:t>
-                          </w:r>
-                          <w:proofErr w:type="spellStart"/>
-                          <w:r>
-                            <w:rPr>
-                              <w:i/>
-                              <w:iCs/>
-                              <w:color w:val="9A3D00" w:themeColor="accent1" w:themeShade="80"/>
-                              <w:sz w:val="52"/>
-                              <w:szCs w:val="52"/>
-                            </w:rPr>
-                            <w:t>Barroc</w:t>
-                          </w:r>
-                          <w:proofErr w:type="spellEnd"/>
-                          <w:r>
-                            <w:rPr>
-                              <w:i/>
-                              <w:iCs/>
-                              <w:color w:val="9A3D00" w:themeColor="accent1" w:themeShade="80"/>
-                              <w:sz w:val="52"/>
-                              <w:szCs w:val="52"/>
-                            </w:rPr>
-                            <w:t>-IT</w:t>
+                            <w:t>Project Barroc-IT</w:t>
                           </w:r>
                         </w:sdtContent>
                       </w:sdt>
@@ -1403,6 +1381,7 @@
               <w:color w:val="auto"/>
               <w:sz w:val="22"/>
               <w:szCs w:val="22"/>
+              <w:lang w:val="en-NL" w:eastAsia="en-NL"/>
             </w:rPr>
           </w:pPr>
           <w:r>
@@ -1429,7 +1408,7 @@
             </w:rPr>
             <w:fldChar w:fldCharType="separate"/>
           </w:r>
-          <w:hyperlink w:anchor="_Toc524440899" w:history="1">
+          <w:hyperlink w:anchor="_Toc525211992" w:history="1">
             <w:r>
               <w:rPr>
                 <w:rStyle w:val="Hyperlink"/>
@@ -1456,7 +1435,7 @@
                 <w:noProof/>
                 <w:webHidden/>
               </w:rPr>
-              <w:instrText xml:space="preserve"> PAGEREF _Toc524440899 \h </w:instrText>
+              <w:instrText xml:space="preserve"> PAGEREF _Toc525211992 \h </w:instrText>
             </w:r>
             <w:r>
               <w:rPr>
@@ -1499,9 +1478,10 @@
               <w:color w:val="auto"/>
               <w:sz w:val="22"/>
               <w:szCs w:val="22"/>
+              <w:lang w:val="en-NL" w:eastAsia="en-NL"/>
             </w:rPr>
           </w:pPr>
-          <w:hyperlink w:anchor="_Toc524440900" w:history="1">
+          <w:hyperlink w:anchor="_Toc525211993" w:history="1">
             <w:r>
               <w:rPr>
                 <w:rStyle w:val="Hyperlink"/>
@@ -1528,7 +1508,7 @@
                 <w:noProof/>
                 <w:webHidden/>
               </w:rPr>
-              <w:instrText xml:space="preserve"> PAGEREF _Toc524440900 \h </w:instrText>
+              <w:instrText xml:space="preserve"> PAGEREF _Toc525211993 \h </w:instrText>
             </w:r>
             <w:r>
               <w:rPr>
@@ -1571,9 +1551,10 @@
               <w:color w:val="auto"/>
               <w:sz w:val="22"/>
               <w:szCs w:val="22"/>
+              <w:lang w:val="en-NL" w:eastAsia="en-NL"/>
             </w:rPr>
           </w:pPr>
-          <w:hyperlink w:anchor="_Toc524440901" w:history="1">
+          <w:hyperlink w:anchor="_Toc525211994" w:history="1">
             <w:r>
               <w:rPr>
                 <w:rStyle w:val="Hyperlink"/>
@@ -1600,7 +1581,7 @@
                 <w:noProof/>
                 <w:webHidden/>
               </w:rPr>
-              <w:instrText xml:space="preserve"> PAGEREF _Toc524440901 \h </w:instrText>
+              <w:instrText xml:space="preserve"> PAGEREF _Toc525211994 \h </w:instrText>
             </w:r>
             <w:r>
               <w:rPr>
@@ -1643,9 +1624,10 @@
               <w:color w:val="auto"/>
               <w:sz w:val="22"/>
               <w:szCs w:val="22"/>
+              <w:lang w:val="en-NL" w:eastAsia="en-NL"/>
             </w:rPr>
           </w:pPr>
-          <w:hyperlink w:anchor="_Toc524440902" w:history="1">
+          <w:hyperlink w:anchor="_Toc525211995" w:history="1">
             <w:r>
               <w:rPr>
                 <w:rStyle w:val="Hyperlink"/>
@@ -1672,7 +1654,7 @@
                 <w:noProof/>
                 <w:webHidden/>
               </w:rPr>
-              <w:instrText xml:space="preserve"> PAGEREF _Toc524440902 \h </w:instrText>
+              <w:instrText xml:space="preserve"> PAGEREF _Toc525211995 \h </w:instrText>
             </w:r>
             <w:r>
               <w:rPr>
@@ -1715,9 +1697,10 @@
               <w:color w:val="auto"/>
               <w:sz w:val="22"/>
               <w:szCs w:val="22"/>
+              <w:lang w:val="en-NL" w:eastAsia="en-NL"/>
             </w:rPr>
           </w:pPr>
-          <w:hyperlink w:anchor="_Toc524440903" w:history="1">
+          <w:hyperlink w:anchor="_Toc525211996" w:history="1">
             <w:r>
               <w:rPr>
                 <w:rStyle w:val="Hyperlink"/>
@@ -1744,7 +1727,7 @@
                 <w:noProof/>
                 <w:webHidden/>
               </w:rPr>
-              <w:instrText xml:space="preserve"> PAGEREF _Toc524440903 \h </w:instrText>
+              <w:instrText xml:space="preserve"> PAGEREF _Toc525211996 \h </w:instrText>
             </w:r>
             <w:r>
               <w:rPr>
@@ -1787,9 +1770,10 @@
               <w:color w:val="auto"/>
               <w:sz w:val="22"/>
               <w:szCs w:val="22"/>
+              <w:lang w:val="en-NL" w:eastAsia="en-NL"/>
             </w:rPr>
           </w:pPr>
-          <w:hyperlink w:anchor="_Toc524440904" w:history="1">
+          <w:hyperlink w:anchor="_Toc525211997" w:history="1">
             <w:r>
               <w:rPr>
                 <w:rStyle w:val="Hyperlink"/>
@@ -1816,7 +1800,7 @@
                 <w:noProof/>
                 <w:webHidden/>
               </w:rPr>
-              <w:instrText xml:space="preserve"> PAGEREF _Toc524440904 \h </w:instrText>
+              <w:instrText xml:space="preserve"> PAGEREF _Toc525211997 \h </w:instrText>
             </w:r>
             <w:r>
               <w:rPr>
@@ -1848,6 +1832,79 @@
           </w:hyperlink>
         </w:p>
         <w:p>
+          <w:pPr>
+            <w:pStyle w:val="TOC1"/>
+            <w:tabs>
+              <w:tab w:val="right" w:leader="dot" w:pos="8630"/>
+            </w:tabs>
+            <w:rPr>
+              <w:rFonts w:eastAsiaTheme="minorEastAsia" w:cstheme="minorBidi"/>
+              <w:noProof/>
+              <w:color w:val="auto"/>
+              <w:sz w:val="22"/>
+              <w:szCs w:val="22"/>
+              <w:lang w:val="en-NL" w:eastAsia="en-NL"/>
+            </w:rPr>
+          </w:pPr>
+          <w:hyperlink w:anchor="_Toc525211998" w:history="1">
+            <w:r>
+              <w:rPr>
+                <w:rStyle w:val="Hyperlink"/>
+                <w:noProof/>
+              </w:rPr>
+              <w:t>Projectactiviteiten</w:t>
+            </w:r>
+            <w:r>
+              <w:rPr>
+                <w:noProof/>
+                <w:webHidden/>
+              </w:rPr>
+              <w:tab/>
+            </w:r>
+            <w:r>
+              <w:rPr>
+                <w:noProof/>
+                <w:webHidden/>
+              </w:rPr>
+              <w:fldChar w:fldCharType="begin"/>
+            </w:r>
+            <w:r>
+              <w:rPr>
+                <w:noProof/>
+                <w:webHidden/>
+              </w:rPr>
+              <w:instrText xml:space="preserve"> PAGEREF _Toc525211998 \h </w:instrText>
+            </w:r>
+            <w:r>
+              <w:rPr>
+                <w:noProof/>
+                <w:webHidden/>
+              </w:rPr>
+            </w:r>
+            <w:r>
+              <w:rPr>
+                <w:noProof/>
+                <w:webHidden/>
+              </w:rPr>
+              <w:fldChar w:fldCharType="separate"/>
+            </w:r>
+            <w:r>
+              <w:rPr>
+                <w:noProof/>
+                <w:webHidden/>
+              </w:rPr>
+              <w:t>5</w:t>
+            </w:r>
+            <w:r>
+              <w:rPr>
+                <w:noProof/>
+                <w:webHidden/>
+              </w:rPr>
+              <w:fldChar w:fldCharType="end"/>
+            </w:r>
+          </w:hyperlink>
+        </w:p>
+        <w:p>
           <w:r>
             <w:rPr>
               <w:b/>
@@ -1884,7 +1941,7 @@
       <w:pPr>
         <w:pStyle w:val="Heading1"/>
       </w:pPr>
-      <w:bookmarkStart w:id="0" w:name="_Toc524440899"/>
+      <w:bookmarkStart w:id="0" w:name="_Toc525211992"/>
       <w:r>
         <w:lastRenderedPageBreak/>
         <w:t>Introductie</w:t>
@@ -2066,7 +2123,7 @@
       <w:pPr>
         <w:pStyle w:val="Heading1"/>
       </w:pPr>
-      <w:bookmarkStart w:id="1" w:name="_Toc524440900"/>
+      <w:bookmarkStart w:id="1" w:name="_Toc525211993"/>
       <w:r>
         <w:lastRenderedPageBreak/>
         <w:t>Achtergronden</w:t>
@@ -2078,7 +2135,7 @@
       <w:pPr>
         <w:pStyle w:val="Heading2"/>
       </w:pPr>
-      <w:bookmarkStart w:id="2" w:name="_Toc524440901"/>
+      <w:bookmarkStart w:id="2" w:name="_Toc525211994"/>
       <w:r>
         <w:t>Organisaties</w:t>
       </w:r>
@@ -2130,7 +2187,7 @@
       <w:pPr>
         <w:pStyle w:val="Heading2"/>
       </w:pPr>
-      <w:bookmarkStart w:id="3" w:name="_Toc524440902"/>
+      <w:bookmarkStart w:id="3" w:name="_Toc525211995"/>
       <w:r>
         <w:t>Project</w:t>
       </w:r>
@@ -2186,7 +2243,7 @@
       <w:pPr>
         <w:pStyle w:val="Heading1"/>
       </w:pPr>
-      <w:bookmarkStart w:id="4" w:name="_Toc524440903"/>
+      <w:bookmarkStart w:id="4" w:name="_Toc525211996"/>
       <w:r>
         <w:lastRenderedPageBreak/>
         <w:t>Doelstellingen</w:t>
@@ -2198,11 +2255,9 @@
       <w:pPr>
         <w:pStyle w:val="Heading2"/>
       </w:pPr>
-      <w:bookmarkStart w:id="5" w:name="_Toc524440904"/>
-      <w:r>
-        <w:t>Projectresultaat</w:t>
-      </w:r>
-      <w:bookmarkEnd w:id="5"/>
+      <w:r>
+        <w:t>Projectopdracht</w:t>
+      </w:r>
     </w:p>
     <w:p/>
     <w:p>
@@ -2304,10 +2359,12 @@
       <w:pPr>
         <w:pStyle w:val="Heading1"/>
       </w:pPr>
+      <w:bookmarkStart w:id="5" w:name="_Toc525211998"/>
       <w:r>
         <w:lastRenderedPageBreak/>
         <w:t>Projectactiviteiten</w:t>
       </w:r>
+      <w:bookmarkEnd w:id="5"/>
     </w:p>
     <w:p/>
     <w:p>
@@ -2336,7 +2393,331 @@
         </w:numPr>
       </w:pPr>
       <w:r>
-        <w:t>Planning maken</w:t>
+        <w:t>Verslag vooronderzoek’</w:t>
+      </w:r>
+    </w:p>
+    <w:p>
+      <w:pPr>
+        <w:pStyle w:val="ListParagraph"/>
+        <w:numPr>
+          <w:ilvl w:val="0"/>
+          <w:numId w:val="9"/>
+        </w:numPr>
+      </w:pPr>
+      <w:r>
+        <w:t>Intervieuw vragen opstellen</w:t>
+      </w:r>
+    </w:p>
+    <w:p>
+      <w:pPr>
+        <w:pStyle w:val="ListParagraph"/>
+        <w:numPr>
+          <w:ilvl w:val="0"/>
+          <w:numId w:val="9"/>
+        </w:numPr>
+      </w:pPr>
+      <w:r>
+        <w:t>Programma van eisen (MoSCoW)</w:t>
+      </w:r>
+    </w:p>
+    <w:p>
+      <w:pPr>
+        <w:pStyle w:val="ListParagraph"/>
+        <w:numPr>
+          <w:ilvl w:val="0"/>
+          <w:numId w:val="9"/>
+        </w:numPr>
+      </w:pPr>
+      <w:r>
+        <w:t>Adviesraport</w:t>
+      </w:r>
+    </w:p>
+    <w:p>
+      <w:pPr>
+        <w:pStyle w:val="ListParagraph"/>
+        <w:numPr>
+          <w:ilvl w:val="0"/>
+          <w:numId w:val="9"/>
+        </w:numPr>
+      </w:pPr>
+      <w:r>
+        <w:t>Uitgewerkte notulen intervieuws</w:t>
+      </w:r>
+    </w:p>
+    <w:p>
+      <w:pPr>
+        <w:pStyle w:val="ListParagraph"/>
+        <w:numPr>
+          <w:ilvl w:val="0"/>
+          <w:numId w:val="9"/>
+        </w:numPr>
+      </w:pPr>
+      <w:r>
+        <w:t xml:space="preserve">Plan van aanpak </w:t>
+      </w:r>
+    </w:p>
+    <w:p>
+      <w:pPr>
+        <w:pStyle w:val="ListParagraph"/>
+        <w:numPr>
+          <w:ilvl w:val="0"/>
+          <w:numId w:val="9"/>
+        </w:numPr>
+      </w:pPr>
+      <w:r>
+        <w:t>Planning</w:t>
+      </w:r>
+    </w:p>
+    <w:p>
+      <w:pPr>
+        <w:pStyle w:val="ListParagraph"/>
+        <w:numPr>
+          <w:ilvl w:val="0"/>
+          <w:numId w:val="9"/>
+        </w:numPr>
+      </w:pPr>
+      <w:r>
+        <w:t>Prototype van schermen gebaseerd op adviesraport</w:t>
+      </w:r>
+    </w:p>
+    <w:p>
+      <w:pPr>
+        <w:pStyle w:val="ListParagraph"/>
+        <w:numPr>
+          <w:ilvl w:val="0"/>
+          <w:numId w:val="9"/>
+        </w:numPr>
+      </w:pPr>
+      <w:r>
+        <w:t>UML diagrammen bestaande uit</w:t>
+      </w:r>
+    </w:p>
+    <w:p>
+      <w:pPr>
+        <w:pStyle w:val="ListParagraph"/>
+        <w:numPr>
+          <w:ilvl w:val="1"/>
+          <w:numId w:val="9"/>
+        </w:numPr>
+      </w:pPr>
+      <w:r>
+        <w:t>datadictionary</w:t>
+      </w:r>
+    </w:p>
+    <w:p>
+      <w:pPr>
+        <w:pStyle w:val="ListParagraph"/>
+        <w:numPr>
+          <w:ilvl w:val="1"/>
+          <w:numId w:val="9"/>
+        </w:numPr>
+      </w:pPr>
+      <w:r>
+        <w:t>Use case diagram van de webapplicatie</w:t>
+      </w:r>
+    </w:p>
+    <w:p>
+      <w:pPr>
+        <w:pStyle w:val="ListParagraph"/>
+        <w:numPr>
+          <w:ilvl w:val="1"/>
+          <w:numId w:val="9"/>
+        </w:numPr>
+      </w:pPr>
+      <w:r>
+        <w:t>Usecase templates</w:t>
+      </w:r>
+    </w:p>
+    <w:p>
+      <w:pPr>
+        <w:pStyle w:val="ListParagraph"/>
+        <w:numPr>
+          <w:ilvl w:val="1"/>
+          <w:numId w:val="9"/>
+        </w:numPr>
+      </w:pPr>
+      <w:r>
+        <w:t>Activiteiten diagram</w:t>
+      </w:r>
+    </w:p>
+    <w:p>
+      <w:pPr>
+        <w:pStyle w:val="ListParagraph"/>
+        <w:numPr>
+          <w:ilvl w:val="1"/>
+          <w:numId w:val="9"/>
+        </w:numPr>
+      </w:pPr>
+      <w:r>
+        <w:t>Sequentiediagram</w:t>
+      </w:r>
+    </w:p>
+    <w:p>
+      <w:pPr>
+        <w:pStyle w:val="ListParagraph"/>
+        <w:numPr>
+          <w:ilvl w:val="1"/>
+          <w:numId w:val="9"/>
+        </w:numPr>
+      </w:pPr>
+      <w:r>
+        <w:t>Entity Relationshop Diagram</w:t>
+      </w:r>
+    </w:p>
+    <w:p>
+      <w:pPr>
+        <w:pStyle w:val="ListParagraph"/>
+        <w:numPr>
+          <w:ilvl w:val="0"/>
+          <w:numId w:val="9"/>
+        </w:numPr>
+      </w:pPr>
+      <w:r>
+        <w:t>Werkende aplicatie</w:t>
+      </w:r>
+    </w:p>
+    <w:p>
+      <w:pPr>
+        <w:pStyle w:val="ListParagraph"/>
+        <w:numPr>
+          <w:ilvl w:val="0"/>
+          <w:numId w:val="9"/>
+        </w:numPr>
+      </w:pPr>
+      <w:r>
+        <w:t>Acceptatie test</w:t>
+      </w:r>
+    </w:p>
+    <w:p>
+      <w:pPr>
+        <w:pStyle w:val="ListParagraph"/>
+        <w:numPr>
+          <w:ilvl w:val="0"/>
+          <w:numId w:val="9"/>
+        </w:numPr>
+      </w:pPr>
+      <w:r>
+        <w:t>Technische test</w:t>
+      </w:r>
+    </w:p>
+    <w:p>
+      <w:pPr>
+        <w:pStyle w:val="ListParagraph"/>
+        <w:numPr>
+          <w:ilvl w:val="0"/>
+          <w:numId w:val="9"/>
+        </w:numPr>
+      </w:pPr>
+      <w:r>
+        <w:t>Functionele test</w:t>
+      </w:r>
+    </w:p>
+    <w:p>
+      <w:pPr>
+        <w:pStyle w:val="ListParagraph"/>
+        <w:numPr>
+          <w:ilvl w:val="0"/>
+          <w:numId w:val="9"/>
+        </w:numPr>
+      </w:pPr>
+      <w:r>
+        <w:t>Testraporten</w:t>
+      </w:r>
+    </w:p>
+    <w:p>
+      <w:pPr>
+        <w:pStyle w:val="ListParagraph"/>
+        <w:numPr>
+          <w:ilvl w:val="0"/>
+          <w:numId w:val="9"/>
+        </w:numPr>
+      </w:pPr>
+      <w:r>
+        <w:t>Implementatieplan</w:t>
+      </w:r>
+    </w:p>
+    <w:p>
+      <w:pPr>
+        <w:pStyle w:val="ListParagraph"/>
+        <w:numPr>
+          <w:ilvl w:val="0"/>
+          <w:numId w:val="9"/>
+        </w:numPr>
+      </w:pPr>
+      <w:r>
+        <w:t>Gebruikershandleiding</w:t>
+      </w:r>
+    </w:p>
+    <w:p>
+      <w:pPr>
+        <w:pStyle w:val="ListParagraph"/>
+        <w:numPr>
+          <w:ilvl w:val="0"/>
+          <w:numId w:val="9"/>
+        </w:numPr>
+      </w:pPr>
+      <w:r>
+        <w:t>Anquete</w:t>
+      </w:r>
+    </w:p>
+    <w:p>
+      <w:pPr>
+        <w:pStyle w:val="ListParagraph"/>
+        <w:numPr>
+          <w:ilvl w:val="0"/>
+          <w:numId w:val="9"/>
+        </w:numPr>
+      </w:pPr>
+      <w:r>
+        <w:t>Rapportage afgenomen anquete</w:t>
+      </w:r>
+    </w:p>
+    <w:p>
+      <w:pPr>
+        <w:pStyle w:val="ListParagraph"/>
+        <w:numPr>
+          <w:ilvl w:val="0"/>
+          <w:numId w:val="9"/>
+        </w:numPr>
+      </w:pPr>
+      <w:r>
+        <w:t>Materialen en midellen lijst</w:t>
+      </w:r>
+    </w:p>
+    <w:p>
+      <w:pPr>
+        <w:pStyle w:val="ListParagraph"/>
+        <w:numPr>
+          <w:ilvl w:val="0"/>
+          <w:numId w:val="9"/>
+        </w:numPr>
+      </w:pPr>
+      <w:r>
+        <w:t>Conventierapport</w:t>
+      </w:r>
+    </w:p>
+    <w:p>
+      <w:pPr>
+        <w:pStyle w:val="ListParagraph"/>
+        <w:numPr>
+          <w:ilvl w:val="0"/>
+          <w:numId w:val="9"/>
+        </w:numPr>
+      </w:pPr>
+      <w:r>
+        <w:t>Reflectie’s</w:t>
+      </w:r>
+    </w:p>
+    <w:p>
+      <w:pPr>
+        <w:pStyle w:val="ListParagraph"/>
+        <w:numPr>
+          <w:ilvl w:val="0"/>
+          <w:numId w:val="9"/>
+        </w:numPr>
+      </w:pPr>
+      <w:r>
+        <w:t>logboek</w:t>
       </w:r>
       <w:bookmarkStart w:id="6" w:name="_GoBack"/>
       <w:bookmarkEnd w:id="6"/>
@@ -2784,7 +3165,7 @@
   <w:abstractNum w:abstractNumId="1" w15:restartNumberingAfterBreak="0">
     <w:nsid w:val="124E7F3B"/>
     <w:multiLevelType w:val="hybridMultilevel"/>
-    <w:tmpl w:val="918AD99E"/>
+    <w:tmpl w:val="EB8CEE8C"/>
     <w:lvl w:ilvl="0" w:tplc="20000001">
       <w:start w:val="1"/>
       <w:numFmt w:val="bullet"/>
@@ -2797,7 +3178,7 @@
         <w:rFonts w:ascii="Symbol" w:hAnsi="Symbol" w:hint="default"/>
       </w:rPr>
     </w:lvl>
-    <w:lvl w:ilvl="1" w:tplc="20000003" w:tentative="1">
+    <w:lvl w:ilvl="1" w:tplc="20000003">
       <w:start w:val="1"/>
       <w:numFmt w:val="bullet"/>
       <w:lvlText w:val="o"/>
@@ -5485,7 +5866,7 @@
 </file>
 
 <file path=customXml/itemProps3.xml><?xml version="1.0" encoding="utf-8"?>
-<ds:datastoreItem xmlns:ds="http://schemas.openxmlformats.org/officeDocument/2006/customXml" ds:itemID="{688A142F-122A-487C-AB10-8674AF2E16B4}">
+<ds:datastoreItem xmlns:ds="http://schemas.openxmlformats.org/officeDocument/2006/customXml" ds:itemID="{527586FD-0E1E-4FD6-B8C3-F1D256314310}">
   <ds:schemaRefs>
     <ds:schemaRef ds:uri="http://schemas.openxmlformats.org/officeDocument/2006/bibliography"/>
   </ds:schemaRefs>

</xml_diff>

<commit_message>
Plan van aanpak update 0.3
</commit_message>
<xml_diff>
--- a/Docs/Plan_van_aanpak_v0.1.docx
+++ b/Docs/Plan_van_aanpak_v0.1.docx
@@ -1408,7 +1408,7 @@
             </w:rPr>
             <w:fldChar w:fldCharType="separate"/>
           </w:r>
-          <w:hyperlink w:anchor="_Toc525211992" w:history="1">
+          <w:hyperlink w:anchor="_Toc525286406" w:history="1">
             <w:r>
               <w:rPr>
                 <w:rStyle w:val="Hyperlink"/>
@@ -1435,7 +1435,7 @@
                 <w:noProof/>
                 <w:webHidden/>
               </w:rPr>
-              <w:instrText xml:space="preserve"> PAGEREF _Toc525211992 \h </w:instrText>
+              <w:instrText xml:space="preserve"> PAGEREF _Toc525286406 \h </w:instrText>
             </w:r>
             <w:r>
               <w:rPr>
@@ -1481,7 +1481,7 @@
               <w:lang w:val="en-NL" w:eastAsia="en-NL"/>
             </w:rPr>
           </w:pPr>
-          <w:hyperlink w:anchor="_Toc525211993" w:history="1">
+          <w:hyperlink w:anchor="_Toc525286407" w:history="1">
             <w:r>
               <w:rPr>
                 <w:rStyle w:val="Hyperlink"/>
@@ -1508,7 +1508,7 @@
                 <w:noProof/>
                 <w:webHidden/>
               </w:rPr>
-              <w:instrText xml:space="preserve"> PAGEREF _Toc525211993 \h </w:instrText>
+              <w:instrText xml:space="preserve"> PAGEREF _Toc525286407 \h </w:instrText>
             </w:r>
             <w:r>
               <w:rPr>
@@ -1554,7 +1554,7 @@
               <w:lang w:val="en-NL" w:eastAsia="en-NL"/>
             </w:rPr>
           </w:pPr>
-          <w:hyperlink w:anchor="_Toc525211994" w:history="1">
+          <w:hyperlink w:anchor="_Toc525286408" w:history="1">
             <w:r>
               <w:rPr>
                 <w:rStyle w:val="Hyperlink"/>
@@ -1581,7 +1581,7 @@
                 <w:noProof/>
                 <w:webHidden/>
               </w:rPr>
-              <w:instrText xml:space="preserve"> PAGEREF _Toc525211994 \h </w:instrText>
+              <w:instrText xml:space="preserve"> PAGEREF _Toc525286408 \h </w:instrText>
             </w:r>
             <w:r>
               <w:rPr>
@@ -1627,13 +1627,13 @@
               <w:lang w:val="en-NL" w:eastAsia="en-NL"/>
             </w:rPr>
           </w:pPr>
-          <w:hyperlink w:anchor="_Toc525211995" w:history="1">
+          <w:hyperlink w:anchor="_Toc525286409" w:history="1">
             <w:r>
               <w:rPr>
                 <w:rStyle w:val="Hyperlink"/>
                 <w:noProof/>
               </w:rPr>
-              <w:t>Project</w:t>
+              <w:t>Doelstellingen</w:t>
             </w:r>
             <w:r>
               <w:rPr>
@@ -1654,7 +1654,7 @@
                 <w:noProof/>
                 <w:webHidden/>
               </w:rPr>
-              <w:instrText xml:space="preserve"> PAGEREF _Toc525211995 \h </w:instrText>
+              <w:instrText xml:space="preserve"> PAGEREF _Toc525286409 \h </w:instrText>
             </w:r>
             <w:r>
               <w:rPr>
@@ -1700,7 +1700,7 @@
               <w:lang w:val="en-NL" w:eastAsia="en-NL"/>
             </w:rPr>
           </w:pPr>
-          <w:hyperlink w:anchor="_Toc525211996" w:history="1">
+          <w:hyperlink w:anchor="_Toc525286410" w:history="1">
             <w:r>
               <w:rPr>
                 <w:rStyle w:val="Hyperlink"/>
@@ -1727,7 +1727,7 @@
                 <w:noProof/>
                 <w:webHidden/>
               </w:rPr>
-              <w:instrText xml:space="preserve"> PAGEREF _Toc525211996 \h </w:instrText>
+              <w:instrText xml:space="preserve"> PAGEREF _Toc525286410 \h </w:instrText>
             </w:r>
             <w:r>
               <w:rPr>
@@ -1773,13 +1773,13 @@
               <w:lang w:val="en-NL" w:eastAsia="en-NL"/>
             </w:rPr>
           </w:pPr>
-          <w:hyperlink w:anchor="_Toc525211997" w:history="1">
+          <w:hyperlink w:anchor="_Toc525286411" w:history="1">
             <w:r>
               <w:rPr>
                 <w:rStyle w:val="Hyperlink"/>
                 <w:noProof/>
               </w:rPr>
-              <w:t>Projectresultaat</w:t>
+              <w:t>Projectopdracht</w:t>
             </w:r>
             <w:r>
               <w:rPr>
@@ -1800,7 +1800,7 @@
                 <w:noProof/>
                 <w:webHidden/>
               </w:rPr>
-              <w:instrText xml:space="preserve"> PAGEREF _Toc525211997 \h </w:instrText>
+              <w:instrText xml:space="preserve"> PAGEREF _Toc525286411 \h </w:instrText>
             </w:r>
             <w:r>
               <w:rPr>
@@ -1846,7 +1846,7 @@
               <w:lang w:val="en-NL" w:eastAsia="en-NL"/>
             </w:rPr>
           </w:pPr>
-          <w:hyperlink w:anchor="_Toc525211998" w:history="1">
+          <w:hyperlink w:anchor="_Toc525286412" w:history="1">
             <w:r>
               <w:rPr>
                 <w:rStyle w:val="Hyperlink"/>
@@ -1873,7 +1873,7 @@
                 <w:noProof/>
                 <w:webHidden/>
               </w:rPr>
-              <w:instrText xml:space="preserve"> PAGEREF _Toc525211998 \h </w:instrText>
+              <w:instrText xml:space="preserve"> PAGEREF _Toc525286412 \h </w:instrText>
             </w:r>
             <w:r>
               <w:rPr>
@@ -1894,6 +1894,152 @@
                 <w:webHidden/>
               </w:rPr>
               <w:t>5</w:t>
+            </w:r>
+            <w:r>
+              <w:rPr>
+                <w:noProof/>
+                <w:webHidden/>
+              </w:rPr>
+              <w:fldChar w:fldCharType="end"/>
+            </w:r>
+          </w:hyperlink>
+        </w:p>
+        <w:p>
+          <w:pPr>
+            <w:pStyle w:val="TOC1"/>
+            <w:tabs>
+              <w:tab w:val="right" w:leader="dot" w:pos="8630"/>
+            </w:tabs>
+            <w:rPr>
+              <w:rFonts w:eastAsiaTheme="minorEastAsia" w:cstheme="minorBidi"/>
+              <w:noProof/>
+              <w:color w:val="auto"/>
+              <w:sz w:val="22"/>
+              <w:szCs w:val="22"/>
+              <w:lang w:val="en-NL" w:eastAsia="en-NL"/>
+            </w:rPr>
+          </w:pPr>
+          <w:hyperlink w:anchor="_Toc525286413" w:history="1">
+            <w:r>
+              <w:rPr>
+                <w:rStyle w:val="Hyperlink"/>
+                <w:noProof/>
+              </w:rPr>
+              <w:t>Projectgrenzen</w:t>
+            </w:r>
+            <w:r>
+              <w:rPr>
+                <w:noProof/>
+                <w:webHidden/>
+              </w:rPr>
+              <w:tab/>
+            </w:r>
+            <w:r>
+              <w:rPr>
+                <w:noProof/>
+                <w:webHidden/>
+              </w:rPr>
+              <w:fldChar w:fldCharType="begin"/>
+            </w:r>
+            <w:r>
+              <w:rPr>
+                <w:noProof/>
+                <w:webHidden/>
+              </w:rPr>
+              <w:instrText xml:space="preserve"> PAGEREF _Toc525286413 \h </w:instrText>
+            </w:r>
+            <w:r>
+              <w:rPr>
+                <w:noProof/>
+                <w:webHidden/>
+              </w:rPr>
+            </w:r>
+            <w:r>
+              <w:rPr>
+                <w:noProof/>
+                <w:webHidden/>
+              </w:rPr>
+              <w:fldChar w:fldCharType="separate"/>
+            </w:r>
+            <w:r>
+              <w:rPr>
+                <w:noProof/>
+                <w:webHidden/>
+              </w:rPr>
+              <w:t>6</w:t>
+            </w:r>
+            <w:r>
+              <w:rPr>
+                <w:noProof/>
+                <w:webHidden/>
+              </w:rPr>
+              <w:fldChar w:fldCharType="end"/>
+            </w:r>
+          </w:hyperlink>
+        </w:p>
+        <w:p>
+          <w:pPr>
+            <w:pStyle w:val="TOC1"/>
+            <w:tabs>
+              <w:tab w:val="right" w:leader="dot" w:pos="8630"/>
+            </w:tabs>
+            <w:rPr>
+              <w:rFonts w:eastAsiaTheme="minorEastAsia" w:cstheme="minorBidi"/>
+              <w:noProof/>
+              <w:color w:val="auto"/>
+              <w:sz w:val="22"/>
+              <w:szCs w:val="22"/>
+              <w:lang w:val="en-NL" w:eastAsia="en-NL"/>
+            </w:rPr>
+          </w:pPr>
+          <w:hyperlink w:anchor="_Toc525286414" w:history="1">
+            <w:r>
+              <w:rPr>
+                <w:rStyle w:val="Hyperlink"/>
+                <w:noProof/>
+              </w:rPr>
+              <w:t>Producten</w:t>
+            </w:r>
+            <w:r>
+              <w:rPr>
+                <w:noProof/>
+                <w:webHidden/>
+              </w:rPr>
+              <w:tab/>
+            </w:r>
+            <w:r>
+              <w:rPr>
+                <w:noProof/>
+                <w:webHidden/>
+              </w:rPr>
+              <w:fldChar w:fldCharType="begin"/>
+            </w:r>
+            <w:r>
+              <w:rPr>
+                <w:noProof/>
+                <w:webHidden/>
+              </w:rPr>
+              <w:instrText xml:space="preserve"> PAGEREF _Toc525286414 \h </w:instrText>
+            </w:r>
+            <w:r>
+              <w:rPr>
+                <w:noProof/>
+                <w:webHidden/>
+              </w:rPr>
+            </w:r>
+            <w:r>
+              <w:rPr>
+                <w:noProof/>
+                <w:webHidden/>
+              </w:rPr>
+              <w:fldChar w:fldCharType="separate"/>
+            </w:r>
+            <w:r>
+              <w:rPr>
+                <w:noProof/>
+                <w:webHidden/>
+              </w:rPr>
+              <w:t>7</w:t>
             </w:r>
             <w:r>
               <w:rPr>
@@ -1941,9 +2087,8 @@
       <w:pPr>
         <w:pStyle w:val="Heading1"/>
       </w:pPr>
-      <w:bookmarkStart w:id="0" w:name="_Toc525211992"/>
-      <w:r>
-        <w:lastRenderedPageBreak/>
+      <w:bookmarkStart w:id="0" w:name="_Toc525286406"/>
+      <w:r>
         <w:t>Introductie</w:t>
       </w:r>
       <w:bookmarkEnd w:id="0"/>
@@ -2123,9 +2268,8 @@
       <w:pPr>
         <w:pStyle w:val="Heading1"/>
       </w:pPr>
-      <w:bookmarkStart w:id="1" w:name="_Toc525211993"/>
-      <w:r>
-        <w:lastRenderedPageBreak/>
+      <w:bookmarkStart w:id="1" w:name="_Toc525286407"/>
+      <w:r>
         <w:t>Achtergronden</w:t>
       </w:r>
       <w:bookmarkEnd w:id="1"/>
@@ -2135,7 +2279,7 @@
       <w:pPr>
         <w:pStyle w:val="Heading2"/>
       </w:pPr>
-      <w:bookmarkStart w:id="2" w:name="_Toc525211994"/>
+      <w:bookmarkStart w:id="2" w:name="_Toc525286408"/>
       <w:r>
         <w:t>Organisaties</w:t>
       </w:r>
@@ -2187,9 +2331,11 @@
       <w:pPr>
         <w:pStyle w:val="Heading2"/>
       </w:pPr>
+      <w:bookmarkStart w:id="3" w:name="_Toc525286409"/>
       <w:r>
         <w:t>Doelstellingen</w:t>
       </w:r>
+      <w:bookmarkEnd w:id="3"/>
     </w:p>
     <w:p/>
     <w:p>
@@ -2241,21 +2387,22 @@
       <w:pPr>
         <w:pStyle w:val="Heading1"/>
       </w:pPr>
-      <w:bookmarkStart w:id="3" w:name="_Toc525211996"/>
-      <w:r>
-        <w:lastRenderedPageBreak/>
+      <w:bookmarkStart w:id="4" w:name="_Toc525286410"/>
+      <w:r>
         <w:t>Doelstellingen</w:t>
       </w:r>
-      <w:bookmarkEnd w:id="3"/>
+      <w:bookmarkEnd w:id="4"/>
     </w:p>
     <w:p/>
     <w:p>
       <w:pPr>
         <w:pStyle w:val="Heading2"/>
       </w:pPr>
+      <w:bookmarkStart w:id="5" w:name="_Toc525286411"/>
       <w:r>
         <w:t>Projectopdracht</w:t>
       </w:r>
+      <w:bookmarkEnd w:id="5"/>
     </w:p>
     <w:p/>
     <w:p>
@@ -2357,12 +2504,11 @@
       <w:pPr>
         <w:pStyle w:val="Heading1"/>
       </w:pPr>
-      <w:bookmarkStart w:id="4" w:name="_Toc525211998"/>
-      <w:r>
-        <w:lastRenderedPageBreak/>
+      <w:bookmarkStart w:id="6" w:name="_Toc525286412"/>
+      <w:r>
         <w:t>Projectactiviteiten</w:t>
       </w:r>
-      <w:bookmarkEnd w:id="4"/>
+      <w:bookmarkEnd w:id="6"/>
     </w:p>
     <w:p/>
     <w:p>
@@ -2730,10 +2876,11 @@
       <w:pPr>
         <w:pStyle w:val="Heading1"/>
       </w:pPr>
-      <w:r>
-        <w:lastRenderedPageBreak/>
+      <w:bookmarkStart w:id="7" w:name="_Toc525286413"/>
+      <w:r>
         <w:t>Projectgrenzen</w:t>
       </w:r>
+      <w:bookmarkEnd w:id="7"/>
     </w:p>
     <w:p/>
     <w:p>
@@ -2847,15 +2994,266 @@
       </w:r>
     </w:p>
     <w:p>
+      <w:r>
+        <w:br w:type="page"/>
+      </w:r>
+    </w:p>
+    <w:p>
+      <w:pPr>
+        <w:pStyle w:val="Heading1"/>
+      </w:pPr>
+      <w:bookmarkStart w:id="8" w:name="_Toc525286414"/>
+      <w:r>
+        <w:t>Producten</w:t>
+      </w:r>
+      <w:bookmarkEnd w:id="8"/>
+    </w:p>
+    <w:p/>
+    <w:p>
+      <w:r>
+        <w:t>Onze projectactiviteiten bevatten onderanderen;</w:t>
+      </w:r>
+    </w:p>
+    <w:p>
       <w:pPr>
         <w:pStyle w:val="ListParagraph"/>
         <w:numPr>
           <w:ilvl w:val="0"/>
-          <w:numId w:val="10"/>
+          <w:numId w:val="9"/>
         </w:numPr>
       </w:pPr>
-      <w:bookmarkStart w:id="5" w:name="_GoBack"/>
-      <w:bookmarkEnd w:id="5"/>
+      <w:r>
+        <w:t>Programma van eisen (MoSCoW)</w:t>
+      </w:r>
+    </w:p>
+    <w:p>
+      <w:pPr>
+        <w:pStyle w:val="ListParagraph"/>
+        <w:numPr>
+          <w:ilvl w:val="0"/>
+          <w:numId w:val="9"/>
+        </w:numPr>
+      </w:pPr>
+      <w:r>
+        <w:t>Adviesraport</w:t>
+      </w:r>
+    </w:p>
+    <w:p>
+      <w:pPr>
+        <w:pStyle w:val="ListParagraph"/>
+        <w:numPr>
+          <w:ilvl w:val="0"/>
+          <w:numId w:val="9"/>
+        </w:numPr>
+      </w:pPr>
+      <w:r>
+        <w:t>Uitgewerkte notulen intervieuws</w:t>
+      </w:r>
+    </w:p>
+    <w:p>
+      <w:pPr>
+        <w:pStyle w:val="ListParagraph"/>
+        <w:numPr>
+          <w:ilvl w:val="0"/>
+          <w:numId w:val="9"/>
+        </w:numPr>
+      </w:pPr>
+      <w:r>
+        <w:t xml:space="preserve">Plan van aanpak </w:t>
+      </w:r>
+    </w:p>
+    <w:p>
+      <w:pPr>
+        <w:pStyle w:val="ListParagraph"/>
+        <w:numPr>
+          <w:ilvl w:val="0"/>
+          <w:numId w:val="9"/>
+        </w:numPr>
+      </w:pPr>
+      <w:r>
+        <w:t>Planning</w:t>
+      </w:r>
+    </w:p>
+    <w:p>
+      <w:pPr>
+        <w:pStyle w:val="ListParagraph"/>
+        <w:numPr>
+          <w:ilvl w:val="0"/>
+          <w:numId w:val="9"/>
+        </w:numPr>
+      </w:pPr>
+      <w:r>
+        <w:t>wireframes</w:t>
+      </w:r>
+    </w:p>
+    <w:p>
+      <w:pPr>
+        <w:pStyle w:val="ListParagraph"/>
+        <w:numPr>
+          <w:ilvl w:val="0"/>
+          <w:numId w:val="9"/>
+        </w:numPr>
+      </w:pPr>
+      <w:r>
+        <w:t>Werkende aplicatie</w:t>
+      </w:r>
+    </w:p>
+    <w:p>
+      <w:pPr>
+        <w:pStyle w:val="ListParagraph"/>
+        <w:numPr>
+          <w:ilvl w:val="0"/>
+          <w:numId w:val="9"/>
+        </w:numPr>
+      </w:pPr>
+      <w:r>
+        <w:t>Gebruikershandleiding</w:t>
+      </w:r>
+    </w:p>
+    <w:p>
+      <w:pPr>
+        <w:pStyle w:val="ListParagraph"/>
+        <w:numPr>
+          <w:ilvl w:val="0"/>
+          <w:numId w:val="9"/>
+        </w:numPr>
+      </w:pPr>
+      <w:r>
+        <w:t>Rapportage afgenomen anquete</w:t>
+      </w:r>
+    </w:p>
+    <w:p>
+      <w:r>
+        <w:t>Onze mijlpalen hierin zijn het PVE, PVA en de werkende aplicatie.</w:t>
+      </w:r>
+    </w:p>
+    <w:p>
+      <w:r>
+        <w:br w:type="page"/>
+      </w:r>
+    </w:p>
+    <w:p>
+      <w:pPr>
+        <w:pStyle w:val="Heading1"/>
+      </w:pPr>
+      <w:r>
+        <w:t>Kwaliteit</w:t>
+      </w:r>
+    </w:p>
+    <w:p/>
+    <w:p>
+      <w:r>
+        <w:t xml:space="preserve">Wij als Groep 5 waarborgen onze kwaliteit door </w:t>
+      </w:r>
+      <w:r>
+        <w:t>de volgende testen te gaan uitvoeren:</w:t>
+      </w:r>
+    </w:p>
+    <w:p>
+      <w:pPr>
+        <w:pStyle w:val="ListParagraph"/>
+        <w:numPr>
+          <w:ilvl w:val="0"/>
+          <w:numId w:val="9"/>
+        </w:numPr>
+      </w:pPr>
+      <w:r>
+        <w:t>Acceptatie test</w:t>
+      </w:r>
+    </w:p>
+    <w:p>
+      <w:pPr>
+        <w:pStyle w:val="ListParagraph"/>
+      </w:pPr>
+      <w:r>
+        <w:t>De acceptatie test is een test die door de u als de opdrachtgever uitgevoerd zal worden. Deze test test of de aplicatie voldoet aan de eisen die vooraf gesteld zijn</w:t>
+      </w:r>
+      <w:r>
+        <w:t xml:space="preserve"> in de MoSCoW tabel</w:t>
+      </w:r>
+      <w:r>
+        <w:t>.</w:t>
+      </w:r>
+    </w:p>
+    <w:p>
+      <w:pPr>
+        <w:pStyle w:val="ListParagraph"/>
+        <w:numPr>
+          <w:ilvl w:val="0"/>
+          <w:numId w:val="9"/>
+        </w:numPr>
+      </w:pPr>
+      <w:r>
+        <w:t>Functionele test</w:t>
+      </w:r>
+    </w:p>
+    <w:p>
+      <w:pPr>
+        <w:pStyle w:val="ListParagraph"/>
+      </w:pPr>
+      <w:r>
+        <w:t>Deze test zal alle methodes en globale functies testen die bij elk onderdeel van de MoSCow horen.</w:t>
+      </w:r>
+    </w:p>
+    <w:p>
+      <w:pPr>
+        <w:pStyle w:val="ListParagraph"/>
+        <w:numPr>
+          <w:ilvl w:val="0"/>
+          <w:numId w:val="9"/>
+        </w:numPr>
+      </w:pPr>
+      <w:r>
+        <w:t>Technische test</w:t>
+      </w:r>
+    </w:p>
+    <w:p>
+      <w:pPr>
+        <w:pStyle w:val="ListParagraph"/>
+      </w:pPr>
+      <w:r>
+        <w:t>Bij deze test gaan we heel speciefiek naar elke indivule functies kijken, om werkelijk te kijken of elk onderdeelt de juiste gegevens terug geeft. (voorbeeld: als er een functie is voor X + 2, gaan we testen of er werkelijk altijd 2 bij opgeteld word, en er geen uitzonderingen zijn)</w:t>
+      </w:r>
+    </w:p>
+    <w:p>
+      <w:r>
+        <w:br w:type="page"/>
+      </w:r>
+    </w:p>
+    <w:p>
+      <w:pPr>
+        <w:pStyle w:val="Heading1"/>
+      </w:pPr>
+      <w:r>
+        <w:t>Planning</w:t>
+      </w:r>
+    </w:p>
+    <w:p/>
+    <w:p>
+      <w:r>
+        <w:t>Onze planning is gemaakt in Micrososft Project</w:t>
+      </w:r>
+      <w:r>
+        <w:t xml:space="preserve"> ( zie bijgeleverde bijlage).</w:t>
+      </w:r>
+    </w:p>
+    <w:p>
+      <w:r>
+        <w:br w:type="page"/>
+      </w:r>
+    </w:p>
+    <w:p>
+      <w:pPr>
+        <w:pStyle w:val="Heading1"/>
+      </w:pPr>
+      <w:r>
+        <w:t>Kosten en Baten</w:t>
+      </w:r>
+    </w:p>
+    <w:p/>
+    <w:p>
+      <w:bookmarkStart w:id="9" w:name="_GoBack"/>
+      <w:bookmarkEnd w:id="9"/>
     </w:p>
     <w:sectPr>
       <w:headerReference w:type="default" r:id="rId10"/>
@@ -2902,6 +3300,24 @@
     <w:pPr>
       <w:pStyle w:val="Footer"/>
     </w:pPr>
+    <w:sdt>
+      <w:sdtPr>
+        <w:alias w:val="Company"/>
+        <w:tag w:val=""/>
+        <w:id w:val="665982895"/>
+        <w:placeholder>
+          <w:docPart w:val="235C7638576840D2A920E8FB1967B74B"/>
+        </w:placeholder>
+        <w:dataBinding w:prefixMappings="xmlns:ns0='http://schemas.openxmlformats.org/officeDocument/2006/extended-properties' " w:xpath="/ns0:Properties[1]/ns0:Company[1]" w:storeItemID="{6668398D-A668-4E3E-A5EB-62B293D839F1}"/>
+        <w:text/>
+      </w:sdtPr>
+      <w:sdtEndPr/>
+      <w:sdtContent>
+        <w:r>
+          <w:t>Groep 5</w:t>
+        </w:r>
+      </w:sdtContent>
+    </w:sdt>
     <w:r>
       <w:ptab w:relativeTo="margin" w:alignment="right" w:leader="none"/>
     </w:r>
@@ -3300,7 +3716,7 @@
   <w:abstractNum w:abstractNumId="1" w15:restartNumberingAfterBreak="0">
     <w:nsid w:val="124E7F3B"/>
     <w:multiLevelType w:val="hybridMultilevel"/>
-    <w:tmpl w:val="EB8CEE8C"/>
+    <w:tmpl w:val="4580995E"/>
     <w:lvl w:ilvl="0" w:tplc="20000001">
       <w:start w:val="1"/>
       <w:numFmt w:val="bullet"/>
@@ -3759,6 +4175,119 @@
     </w:lvl>
   </w:abstractNum>
   <w:abstractNum w:abstractNumId="5" w15:restartNumberingAfterBreak="0">
+    <w:nsid w:val="4CC01C58"/>
+    <w:multiLevelType w:val="hybridMultilevel"/>
+    <w:tmpl w:val="0EB0B9EE"/>
+    <w:lvl w:ilvl="0" w:tplc="20000001">
+      <w:start w:val="1"/>
+      <w:numFmt w:val="bullet"/>
+      <w:lvlText w:val=""/>
+      <w:lvlJc w:val="left"/>
+      <w:pPr>
+        <w:ind w:left="720" w:hanging="360"/>
+      </w:pPr>
+      <w:rPr>
+        <w:rFonts w:ascii="Symbol" w:hAnsi="Symbol" w:hint="default"/>
+      </w:rPr>
+    </w:lvl>
+    <w:lvl w:ilvl="1" w:tplc="20000003" w:tentative="1">
+      <w:start w:val="1"/>
+      <w:numFmt w:val="bullet"/>
+      <w:lvlText w:val="o"/>
+      <w:lvlJc w:val="left"/>
+      <w:pPr>
+        <w:ind w:left="1440" w:hanging="360"/>
+      </w:pPr>
+      <w:rPr>
+        <w:rFonts w:ascii="Courier New" w:hAnsi="Courier New" w:cs="Courier New" w:hint="default"/>
+      </w:rPr>
+    </w:lvl>
+    <w:lvl w:ilvl="2" w:tplc="20000005" w:tentative="1">
+      <w:start w:val="1"/>
+      <w:numFmt w:val="bullet"/>
+      <w:lvlText w:val=""/>
+      <w:lvlJc w:val="left"/>
+      <w:pPr>
+        <w:ind w:left="2160" w:hanging="360"/>
+      </w:pPr>
+      <w:rPr>
+        <w:rFonts w:ascii="Wingdings" w:hAnsi="Wingdings" w:hint="default"/>
+      </w:rPr>
+    </w:lvl>
+    <w:lvl w:ilvl="3" w:tplc="20000001" w:tentative="1">
+      <w:start w:val="1"/>
+      <w:numFmt w:val="bullet"/>
+      <w:lvlText w:val=""/>
+      <w:lvlJc w:val="left"/>
+      <w:pPr>
+        <w:ind w:left="2880" w:hanging="360"/>
+      </w:pPr>
+      <w:rPr>
+        <w:rFonts w:ascii="Symbol" w:hAnsi="Symbol" w:hint="default"/>
+      </w:rPr>
+    </w:lvl>
+    <w:lvl w:ilvl="4" w:tplc="20000003" w:tentative="1">
+      <w:start w:val="1"/>
+      <w:numFmt w:val="bullet"/>
+      <w:lvlText w:val="o"/>
+      <w:lvlJc w:val="left"/>
+      <w:pPr>
+        <w:ind w:left="3600" w:hanging="360"/>
+      </w:pPr>
+      <w:rPr>
+        <w:rFonts w:ascii="Courier New" w:hAnsi="Courier New" w:cs="Courier New" w:hint="default"/>
+      </w:rPr>
+    </w:lvl>
+    <w:lvl w:ilvl="5" w:tplc="20000005" w:tentative="1">
+      <w:start w:val="1"/>
+      <w:numFmt w:val="bullet"/>
+      <w:lvlText w:val=""/>
+      <w:lvlJc w:val="left"/>
+      <w:pPr>
+        <w:ind w:left="4320" w:hanging="360"/>
+      </w:pPr>
+      <w:rPr>
+        <w:rFonts w:ascii="Wingdings" w:hAnsi="Wingdings" w:hint="default"/>
+      </w:rPr>
+    </w:lvl>
+    <w:lvl w:ilvl="6" w:tplc="20000001" w:tentative="1">
+      <w:start w:val="1"/>
+      <w:numFmt w:val="bullet"/>
+      <w:lvlText w:val=""/>
+      <w:lvlJc w:val="left"/>
+      <w:pPr>
+        <w:ind w:left="5040" w:hanging="360"/>
+      </w:pPr>
+      <w:rPr>
+        <w:rFonts w:ascii="Symbol" w:hAnsi="Symbol" w:hint="default"/>
+      </w:rPr>
+    </w:lvl>
+    <w:lvl w:ilvl="7" w:tplc="20000003" w:tentative="1">
+      <w:start w:val="1"/>
+      <w:numFmt w:val="bullet"/>
+      <w:lvlText w:val="o"/>
+      <w:lvlJc w:val="left"/>
+      <w:pPr>
+        <w:ind w:left="5760" w:hanging="360"/>
+      </w:pPr>
+      <w:rPr>
+        <w:rFonts w:ascii="Courier New" w:hAnsi="Courier New" w:cs="Courier New" w:hint="default"/>
+      </w:rPr>
+    </w:lvl>
+    <w:lvl w:ilvl="8" w:tplc="20000005" w:tentative="1">
+      <w:start w:val="1"/>
+      <w:numFmt w:val="bullet"/>
+      <w:lvlText w:val=""/>
+      <w:lvlJc w:val="left"/>
+      <w:pPr>
+        <w:ind w:left="6480" w:hanging="360"/>
+      </w:pPr>
+      <w:rPr>
+        <w:rFonts w:ascii="Wingdings" w:hAnsi="Wingdings" w:hint="default"/>
+      </w:rPr>
+    </w:lvl>
+  </w:abstractNum>
+  <w:abstractNum w:abstractNumId="6" w15:restartNumberingAfterBreak="0">
     <w:nsid w:val="511D7C80"/>
     <w:multiLevelType w:val="hybridMultilevel"/>
     <w:tmpl w:val="4B80F11A"/>
@@ -3889,7 +4418,7 @@
     <w:abstractNumId w:val="2"/>
   </w:num>
   <w:num w:numId="7">
-    <w:abstractNumId w:val="5"/>
+    <w:abstractNumId w:val="6"/>
   </w:num>
   <w:num w:numId="8">
     <w:abstractNumId w:val="4"/>
@@ -3899,6 +4428,9 @@
   </w:num>
   <w:num w:numId="10">
     <w:abstractNumId w:val="3"/>
+  </w:num>
+  <w:num w:numId="11">
+    <w:abstractNumId w:val="5"/>
   </w:num>
 </w:numbering>
 </file>
@@ -5121,6 +5653,32 @@
         </w:p>
       </w:docPartBody>
     </w:docPart>
+    <w:docPart>
+      <w:docPartPr>
+        <w:name w:val="235C7638576840D2A920E8FB1967B74B"/>
+        <w:category>
+          <w:name w:val="General"/>
+          <w:gallery w:val="placeholder"/>
+        </w:category>
+        <w:types>
+          <w:type w:val="bbPlcHdr"/>
+        </w:types>
+        <w:behaviors>
+          <w:behavior w:val="content"/>
+        </w:behaviors>
+        <w:guid w:val="{D3D1CD95-9E4F-4978-86F4-B298F7A8C3AB}"/>
+      </w:docPartPr>
+      <w:docPartBody>
+        <w:p>
+          <w:r>
+            <w:rPr>
+              <w:rStyle w:val="PlaceholderText"/>
+            </w:rPr>
+            <w:t>[Company]</w:t>
+          </w:r>
+        </w:p>
+      </w:docPartBody>
+    </w:docPart>
   </w:docParts>
 </w:glossaryDocument>
 </file>
@@ -5236,8 +5794,10 @@
     <w:rsid w:val="00514259"/>
     <w:rsid w:val="00764937"/>
     <w:rsid w:val="00991F19"/>
+    <w:rsid w:val="00A9372A"/>
     <w:rsid w:val="00A97C8F"/>
     <w:rsid w:val="00B50EC6"/>
+    <w:rsid w:val="00E04BF6"/>
     <w:rsid w:val="00EF5B81"/>
   </w:rsids>
   <m:mathPr>
@@ -5773,6 +6333,16 @@
     <w:name w:val="F95A38EF3691430BAB28D81ED3D0F271"/>
     <w:rsid w:val="00764937"/>
   </w:style>
+  <w:style w:type="character" w:styleId="PlaceholderText">
+    <w:name w:val="Placeholder Text"/>
+    <w:basedOn w:val="DefaultParagraphFont"/>
+    <w:uiPriority w:val="99"/>
+    <w:unhideWhenUsed/>
+    <w:rsid w:val="00A9372A"/>
+    <w:rPr>
+      <w:color w:val="808080"/>
+    </w:rPr>
+  </w:style>
 </w:styles>
 </file>
 
@@ -6117,7 +6687,7 @@
 </file>
 
 <file path=customXml/itemProps3.xml><?xml version="1.0" encoding="utf-8"?>
-<ds:datastoreItem xmlns:ds="http://schemas.openxmlformats.org/officeDocument/2006/customXml" ds:itemID="{24C63CE4-7BFB-4228-A2C9-F63886906AA0}">
+<ds:datastoreItem xmlns:ds="http://schemas.openxmlformats.org/officeDocument/2006/customXml" ds:itemID="{497FAFAA-6FB9-40F2-8EC4-DDB8204BF64F}">
   <ds:schemaRefs>
     <ds:schemaRef ds:uri="http://schemas.openxmlformats.org/officeDocument/2006/bibliography"/>
   </ds:schemaRefs>

</xml_diff>